<commit_message>
update w1 - pdf
</commit_message>
<xml_diff>
--- a/w1/semana1_sesion2.docx
+++ b/w1/semana1_sesion2.docx
@@ -2,15 +2,6 @@
 <file path=word/document.xml><?xml version="1.0" encoding="utf-8"?>
 <w:document xmlns:wpc="http://schemas.microsoft.com/office/word/2010/wordprocessingCanvas" xmlns:mo="http://schemas.microsoft.com/office/mac/office/2008/main" xmlns:mc="http://schemas.openxmlformats.org/markup-compatibility/2006" xmlns:mv="urn:schemas-microsoft-com:mac:vml" xmlns:o="urn:schemas-microsoft-com:office:office" xmlns:r="http://schemas.openxmlformats.org/officeDocument/2006/relationships" xmlns:m="http://schemas.openxmlformats.org/officeDocument/2006/math" xmlns:v="urn:schemas-microsoft-com:vml" xmlns:wp14="http://schemas.microsoft.com/office/word/2010/wordprocessingDrawing" xmlns:wp="http://schemas.openxmlformats.org/drawingml/2006/wordprocessingDrawing" xmlns:w10="urn:schemas-microsoft-com:office:word" xmlns:w="http://schemas.openxmlformats.org/wordprocessingml/2006/main" xmlns:w14="http://schemas.microsoft.com/office/word/2010/wordml" xmlns:wpg="http://schemas.microsoft.com/office/word/2010/wordprocessingGroup" xmlns:wpi="http://schemas.microsoft.com/office/word/2010/wordprocessingInk" xmlns:wne="http://schemas.microsoft.com/office/word/2006/wordml" xmlns:wps="http://schemas.microsoft.com/office/word/2010/wordprocessingShape" mc:Ignorable="w14 wp14">
   <w:body>
-    <w:p>
-      <w:r>
-        <w:rPr>
-          <w:i/>
-          <w:color w:val="C45911"/>
-        </w:rPr>
-        <w:t>Complete el siguiente formato para la planeación de las sesiones sincrónicas.  Replique esta plantilla por cada sesión.</w:t>
-      </w:r>
-    </w:p>
     <w:p>
       <w:pPr>
         <w:pBdr>
@@ -27,11 +18,14 @@
           <w:szCs w:val="8"/>
         </w:rPr>
       </w:pPr>
+      <w:bookmarkStart w:id="0" w:name="_GoBack"/>
+      <w:bookmarkEnd w:id="0"/>
     </w:p>
     <w:tbl>
       <w:tblPr>
         <w:tblStyle w:val="a"/>
-        <w:tblW w:w="15615" w:type="dxa"/>
+        <w:tblW w:w="13608" w:type="dxa"/>
+        <w:tblInd w:w="108" w:type="dxa"/>
         <w:tblBorders>
           <w:top w:val="single" w:sz="4" w:space="0" w:color="9CC2E5"/>
           <w:left w:val="single" w:sz="4" w:space="0" w:color="9CC2E5"/>
@@ -44,12 +38,12 @@
         <w:tblLook w:val="0400" w:firstRow="0" w:lastRow="0" w:firstColumn="0" w:lastColumn="0" w:noHBand="0" w:noVBand="1"/>
       </w:tblPr>
       <w:tblGrid>
-        <w:gridCol w:w="1975"/>
+        <w:gridCol w:w="1867"/>
         <w:gridCol w:w="630"/>
         <w:gridCol w:w="3240"/>
-        <w:gridCol w:w="5040"/>
-        <w:gridCol w:w="2250"/>
-        <w:gridCol w:w="2480"/>
+        <w:gridCol w:w="3619"/>
+        <w:gridCol w:w="1134"/>
+        <w:gridCol w:w="3118"/>
       </w:tblGrid>
       <w:tr>
         <w:trPr>
@@ -57,7 +51,7 @@
         </w:trPr>
         <w:tc>
           <w:tcPr>
-            <w:tcW w:w="15615" w:type="dxa"/>
+            <w:tcW w:w="13608" w:type="dxa"/>
             <w:gridSpan w:val="6"/>
             <w:shd w:val="clear" w:color="auto" w:fill="00B0F0"/>
             <w:vAlign w:val="center"/>
@@ -85,7 +79,7 @@
         </w:trPr>
         <w:tc>
           <w:tcPr>
-            <w:tcW w:w="2605" w:type="dxa"/>
+            <w:tcW w:w="2497" w:type="dxa"/>
             <w:gridSpan w:val="2"/>
             <w:shd w:val="clear" w:color="auto" w:fill="D9E2F3"/>
             <w:vAlign w:val="center"/>
@@ -109,7 +103,7 @@
         </w:tc>
         <w:tc>
           <w:tcPr>
-            <w:tcW w:w="13010" w:type="dxa"/>
+            <w:tcW w:w="11111" w:type="dxa"/>
             <w:gridSpan w:val="4"/>
           </w:tcPr>
           <w:p>
@@ -133,7 +127,7 @@
         </w:trPr>
         <w:tc>
           <w:tcPr>
-            <w:tcW w:w="2605" w:type="dxa"/>
+            <w:tcW w:w="2497" w:type="dxa"/>
             <w:gridSpan w:val="2"/>
             <w:shd w:val="clear" w:color="auto" w:fill="D9E2F3"/>
             <w:vAlign w:val="center"/>
@@ -157,7 +151,7 @@
         </w:tc>
         <w:tc>
           <w:tcPr>
-            <w:tcW w:w="13010" w:type="dxa"/>
+            <w:tcW w:w="11111" w:type="dxa"/>
             <w:gridSpan w:val="4"/>
           </w:tcPr>
           <w:p>
@@ -189,7 +183,7 @@
         </w:trPr>
         <w:tc>
           <w:tcPr>
-            <w:tcW w:w="2605" w:type="dxa"/>
+            <w:tcW w:w="2497" w:type="dxa"/>
             <w:gridSpan w:val="2"/>
             <w:shd w:val="clear" w:color="auto" w:fill="D9E2F3"/>
             <w:vAlign w:val="center"/>
@@ -213,7 +207,7 @@
         </w:tc>
         <w:tc>
           <w:tcPr>
-            <w:tcW w:w="13010" w:type="dxa"/>
+            <w:tcW w:w="11111" w:type="dxa"/>
             <w:gridSpan w:val="4"/>
           </w:tcPr>
           <w:p>
@@ -266,7 +260,7 @@
         </w:trPr>
         <w:tc>
           <w:tcPr>
-            <w:tcW w:w="2605" w:type="dxa"/>
+            <w:tcW w:w="2497" w:type="dxa"/>
             <w:gridSpan w:val="2"/>
             <w:shd w:val="clear" w:color="auto" w:fill="D9E2F3"/>
             <w:vAlign w:val="center"/>
@@ -299,7 +293,7 @@
         </w:tc>
         <w:tc>
           <w:tcPr>
-            <w:tcW w:w="13010" w:type="dxa"/>
+            <w:tcW w:w="11111" w:type="dxa"/>
             <w:gridSpan w:val="4"/>
           </w:tcPr>
           <w:p>
@@ -384,7 +378,7 @@
         </w:trPr>
         <w:tc>
           <w:tcPr>
-            <w:tcW w:w="2605" w:type="dxa"/>
+            <w:tcW w:w="2497" w:type="dxa"/>
             <w:gridSpan w:val="2"/>
             <w:shd w:val="clear" w:color="auto" w:fill="D9E2F3"/>
             <w:vAlign w:val="center"/>
@@ -417,7 +411,7 @@
         </w:tc>
         <w:tc>
           <w:tcPr>
-            <w:tcW w:w="13010" w:type="dxa"/>
+            <w:tcW w:w="11111" w:type="dxa"/>
             <w:gridSpan w:val="4"/>
           </w:tcPr>
           <w:p>
@@ -475,7 +469,7 @@
         </w:trPr>
         <w:tc>
           <w:tcPr>
-            <w:tcW w:w="2605" w:type="dxa"/>
+            <w:tcW w:w="2497" w:type="dxa"/>
             <w:gridSpan w:val="2"/>
             <w:shd w:val="clear" w:color="auto" w:fill="D9E2F3"/>
             <w:vAlign w:val="center"/>
@@ -499,7 +493,7 @@
         </w:tc>
         <w:tc>
           <w:tcPr>
-            <w:tcW w:w="13010" w:type="dxa"/>
+            <w:tcW w:w="11111" w:type="dxa"/>
             <w:gridSpan w:val="4"/>
           </w:tcPr>
           <w:p>
@@ -520,7 +514,7 @@
         </w:trPr>
         <w:tc>
           <w:tcPr>
-            <w:tcW w:w="15615" w:type="dxa"/>
+            <w:tcW w:w="13608" w:type="dxa"/>
             <w:gridSpan w:val="6"/>
             <w:shd w:val="clear" w:color="auto" w:fill="00B0F0"/>
             <w:vAlign w:val="center"/>
@@ -571,7 +565,7 @@
         </w:trPr>
         <w:tc>
           <w:tcPr>
-            <w:tcW w:w="1975" w:type="dxa"/>
+            <w:tcW w:w="1867" w:type="dxa"/>
             <w:shd w:val="clear" w:color="auto" w:fill="F2F2F2"/>
           </w:tcPr>
           <w:p>
@@ -645,7 +639,7 @@
         </w:tc>
         <w:tc>
           <w:tcPr>
-            <w:tcW w:w="5040" w:type="dxa"/>
+            <w:tcW w:w="3619" w:type="dxa"/>
             <w:shd w:val="clear" w:color="auto" w:fill="F2F2F2"/>
           </w:tcPr>
           <w:p>
@@ -737,7 +731,7 @@
         </w:tc>
         <w:tc>
           <w:tcPr>
-            <w:tcW w:w="2250" w:type="dxa"/>
+            <w:tcW w:w="1134" w:type="dxa"/>
             <w:shd w:val="clear" w:color="auto" w:fill="F2F2F2"/>
           </w:tcPr>
           <w:p>
@@ -809,7 +803,7 @@
         </w:tc>
         <w:tc>
           <w:tcPr>
-            <w:tcW w:w="2480" w:type="dxa"/>
+            <w:tcW w:w="3118" w:type="dxa"/>
             <w:shd w:val="clear" w:color="auto" w:fill="F2F2F2"/>
           </w:tcPr>
           <w:p>
@@ -897,7 +891,7 @@
         </w:trPr>
         <w:tc>
           <w:tcPr>
-            <w:tcW w:w="1975" w:type="dxa"/>
+            <w:tcW w:w="1867" w:type="dxa"/>
             <w:vMerge w:val="restart"/>
             <w:shd w:val="clear" w:color="auto" w:fill="D9E2F3"/>
             <w:vAlign w:val="center"/>
@@ -1120,19 +1114,19 @@
         </w:tc>
         <w:tc>
           <w:tcPr>
-            <w:tcW w:w="5040" w:type="dxa"/>
-          </w:tcPr>
-          <w:p>
-            <w:pPr>
-              <w:rPr>
-                <w:color w:val="000000"/>
-              </w:rPr>
-            </w:pPr>
-          </w:p>
-        </w:tc>
-        <w:tc>
-          <w:tcPr>
-            <w:tcW w:w="2250" w:type="dxa"/>
+            <w:tcW w:w="3619" w:type="dxa"/>
+          </w:tcPr>
+          <w:p>
+            <w:pPr>
+              <w:rPr>
+                <w:color w:val="000000"/>
+              </w:rPr>
+            </w:pPr>
+          </w:p>
+        </w:tc>
+        <w:tc>
+          <w:tcPr>
+            <w:tcW w:w="1134" w:type="dxa"/>
             <w:shd w:val="clear" w:color="auto" w:fill="FFFFFF"/>
             <w:vAlign w:val="center"/>
           </w:tcPr>
@@ -1153,7 +1147,7 @@
         </w:tc>
         <w:tc>
           <w:tcPr>
-            <w:tcW w:w="2480" w:type="dxa"/>
+            <w:tcW w:w="3118" w:type="dxa"/>
             <w:shd w:val="clear" w:color="auto" w:fill="FFFFFF"/>
           </w:tcPr>
           <w:p>
@@ -1173,7 +1167,7 @@
         </w:trPr>
         <w:tc>
           <w:tcPr>
-            <w:tcW w:w="1975" w:type="dxa"/>
+            <w:tcW w:w="1867" w:type="dxa"/>
             <w:vMerge/>
             <w:shd w:val="clear" w:color="auto" w:fill="D9E2F3"/>
             <w:vAlign w:val="center"/>
@@ -1245,19 +1239,19 @@
         </w:tc>
         <w:tc>
           <w:tcPr>
-            <w:tcW w:w="5040" w:type="dxa"/>
-          </w:tcPr>
-          <w:p>
-            <w:pPr>
-              <w:rPr>
-                <w:color w:val="000000"/>
-              </w:rPr>
-            </w:pPr>
-          </w:p>
-        </w:tc>
-        <w:tc>
-          <w:tcPr>
-            <w:tcW w:w="2250" w:type="dxa"/>
+            <w:tcW w:w="3619" w:type="dxa"/>
+          </w:tcPr>
+          <w:p>
+            <w:pPr>
+              <w:rPr>
+                <w:color w:val="000000"/>
+              </w:rPr>
+            </w:pPr>
+          </w:p>
+        </w:tc>
+        <w:tc>
+          <w:tcPr>
+            <w:tcW w:w="1134" w:type="dxa"/>
             <w:shd w:val="clear" w:color="auto" w:fill="FFFFFF"/>
             <w:vAlign w:val="center"/>
           </w:tcPr>
@@ -1284,7 +1278,7 @@
         </w:tc>
         <w:tc>
           <w:tcPr>
-            <w:tcW w:w="2480" w:type="dxa"/>
+            <w:tcW w:w="3118" w:type="dxa"/>
             <w:shd w:val="clear" w:color="auto" w:fill="FFFFFF"/>
           </w:tcPr>
           <w:p>
@@ -1342,7 +1336,7 @@
         </w:trPr>
         <w:tc>
           <w:tcPr>
-            <w:tcW w:w="1975" w:type="dxa"/>
+            <w:tcW w:w="1867" w:type="dxa"/>
             <w:vMerge w:val="restart"/>
             <w:shd w:val="clear" w:color="auto" w:fill="D9E2F3"/>
             <w:vAlign w:val="center"/>
@@ -1453,7 +1447,7 @@
                 <w:sz w:val="16"/>
                 <w:szCs w:val="16"/>
               </w:rPr>
-              <w:t xml:space="preserve">Incluye instrucciones claras de las actividades, dinámicas, trabajo </w:t>
+              <w:t xml:space="preserve">Incluye instrucciones claras de las </w:t>
             </w:r>
             <w:r>
               <w:rPr>
@@ -1462,7 +1456,7 @@
                 <w:szCs w:val="16"/>
               </w:rPr>
               <w:lastRenderedPageBreak/>
-              <w:t>colaborativo, entregables…</w:t>
+              <w:t>actividades, dinámicas, trabajo colaborativo, entregables…</w:t>
             </w:r>
           </w:p>
           <w:p>
@@ -1529,7 +1523,7 @@
         </w:tc>
         <w:tc>
           <w:tcPr>
-            <w:tcW w:w="5040" w:type="dxa"/>
+            <w:tcW w:w="3619" w:type="dxa"/>
           </w:tcPr>
           <w:p>
             <w:pPr>
@@ -1626,7 +1620,6 @@
               <w:rPr>
                 <w:color w:val="000000"/>
               </w:rPr>
-              <w:lastRenderedPageBreak/>
               <w:t xml:space="preserve">1. </w:t>
             </w:r>
             <w:proofErr w:type="spellStart"/>
@@ -1703,7 +1696,7 @@
         </w:tc>
         <w:tc>
           <w:tcPr>
-            <w:tcW w:w="2250" w:type="dxa"/>
+            <w:tcW w:w="1134" w:type="dxa"/>
             <w:shd w:val="clear" w:color="auto" w:fill="FFFFFF"/>
             <w:vAlign w:val="center"/>
           </w:tcPr>
@@ -1744,7 +1737,7 @@
         </w:tc>
         <w:tc>
           <w:tcPr>
-            <w:tcW w:w="2480" w:type="dxa"/>
+            <w:tcW w:w="3118" w:type="dxa"/>
             <w:shd w:val="clear" w:color="auto" w:fill="FFFFFF"/>
           </w:tcPr>
           <w:p>
@@ -1778,7 +1771,7 @@
         </w:trPr>
         <w:tc>
           <w:tcPr>
-            <w:tcW w:w="1975" w:type="dxa"/>
+            <w:tcW w:w="1867" w:type="dxa"/>
             <w:vMerge/>
             <w:shd w:val="clear" w:color="auto" w:fill="D9E2F3"/>
             <w:vAlign w:val="center"/>
@@ -1852,7 +1845,7 @@
         </w:tc>
         <w:tc>
           <w:tcPr>
-            <w:tcW w:w="5040" w:type="dxa"/>
+            <w:tcW w:w="3619" w:type="dxa"/>
           </w:tcPr>
           <w:p>
             <w:pPr>
@@ -1911,7 +1904,7 @@
         </w:tc>
         <w:tc>
           <w:tcPr>
-            <w:tcW w:w="2250" w:type="dxa"/>
+            <w:tcW w:w="1134" w:type="dxa"/>
             <w:shd w:val="clear" w:color="auto" w:fill="FFFFFF"/>
             <w:vAlign w:val="center"/>
           </w:tcPr>
@@ -1945,7 +1938,7 @@
         </w:tc>
         <w:tc>
           <w:tcPr>
-            <w:tcW w:w="2480" w:type="dxa"/>
+            <w:tcW w:w="3118" w:type="dxa"/>
             <w:shd w:val="clear" w:color="auto" w:fill="FFFFFF"/>
             <w:vAlign w:val="center"/>
           </w:tcPr>
@@ -1995,7 +1988,7 @@
         </w:trPr>
         <w:tc>
           <w:tcPr>
-            <w:tcW w:w="1975" w:type="dxa"/>
+            <w:tcW w:w="1867" w:type="dxa"/>
             <w:vMerge/>
             <w:shd w:val="clear" w:color="auto" w:fill="D9E2F3"/>
             <w:vAlign w:val="center"/>
@@ -2049,7 +2042,7 @@
         </w:tc>
         <w:tc>
           <w:tcPr>
-            <w:tcW w:w="5040" w:type="dxa"/>
+            <w:tcW w:w="3619" w:type="dxa"/>
           </w:tcPr>
           <w:p>
             <w:pPr>
@@ -2198,8 +2191,6 @@
               </w:rPr>
               <w:t>siguientes programas y subir los códigos (.m) a repositorio</w:t>
             </w:r>
-            <w:bookmarkStart w:id="0" w:name="_GoBack"/>
-            <w:bookmarkEnd w:id="0"/>
           </w:p>
           <w:p>
             <w:pPr>
@@ -2523,7 +2514,7 @@
         </w:tc>
         <w:tc>
           <w:tcPr>
-            <w:tcW w:w="2250" w:type="dxa"/>
+            <w:tcW w:w="1134" w:type="dxa"/>
             <w:shd w:val="clear" w:color="auto" w:fill="FFFFFF"/>
             <w:vAlign w:val="center"/>
           </w:tcPr>
@@ -2545,7 +2536,7 @@
         </w:tc>
         <w:tc>
           <w:tcPr>
-            <w:tcW w:w="2480" w:type="dxa"/>
+            <w:tcW w:w="3118" w:type="dxa"/>
             <w:shd w:val="clear" w:color="auto" w:fill="FFFFFF"/>
             <w:vAlign w:val="center"/>
           </w:tcPr>
@@ -2565,7 +2556,7 @@
         </w:trPr>
         <w:tc>
           <w:tcPr>
-            <w:tcW w:w="1975" w:type="dxa"/>
+            <w:tcW w:w="1867" w:type="dxa"/>
             <w:shd w:val="clear" w:color="auto" w:fill="D9E2F3"/>
             <w:vAlign w:val="center"/>
           </w:tcPr>
@@ -2864,19 +2855,19 @@
         </w:tc>
         <w:tc>
           <w:tcPr>
-            <w:tcW w:w="5040" w:type="dxa"/>
-          </w:tcPr>
-          <w:p>
-            <w:pPr>
-              <w:rPr>
-                <w:color w:val="000000"/>
-              </w:rPr>
-            </w:pPr>
-          </w:p>
-        </w:tc>
-        <w:tc>
-          <w:tcPr>
-            <w:tcW w:w="2250" w:type="dxa"/>
+            <w:tcW w:w="3619" w:type="dxa"/>
+          </w:tcPr>
+          <w:p>
+            <w:pPr>
+              <w:rPr>
+                <w:color w:val="000000"/>
+              </w:rPr>
+            </w:pPr>
+          </w:p>
+        </w:tc>
+        <w:tc>
+          <w:tcPr>
+            <w:tcW w:w="1134" w:type="dxa"/>
             <w:shd w:val="clear" w:color="auto" w:fill="FFFFFF"/>
             <w:vAlign w:val="center"/>
           </w:tcPr>
@@ -2903,7 +2894,7 @@
         </w:tc>
         <w:tc>
           <w:tcPr>
-            <w:tcW w:w="2480" w:type="dxa"/>
+            <w:tcW w:w="3118" w:type="dxa"/>
             <w:shd w:val="clear" w:color="auto" w:fill="FFFFFF"/>
           </w:tcPr>
           <w:p>
@@ -2925,7 +2916,7 @@
         </w:trPr>
         <w:tc>
           <w:tcPr>
-            <w:tcW w:w="15615" w:type="dxa"/>
+            <w:tcW w:w="13608" w:type="dxa"/>
             <w:gridSpan w:val="6"/>
             <w:shd w:val="clear" w:color="auto" w:fill="4F81BD"/>
             <w:vAlign w:val="center"/>
@@ -2968,7 +2959,7 @@
         </w:trPr>
         <w:tc>
           <w:tcPr>
-            <w:tcW w:w="15615" w:type="dxa"/>
+            <w:tcW w:w="13608" w:type="dxa"/>
             <w:gridSpan w:val="6"/>
             <w:shd w:val="clear" w:color="auto" w:fill="auto"/>
             <w:vAlign w:val="center"/>
@@ -3000,7 +2991,7 @@
         </w:trPr>
         <w:tc>
           <w:tcPr>
-            <w:tcW w:w="15615" w:type="dxa"/>
+            <w:tcW w:w="13608" w:type="dxa"/>
             <w:gridSpan w:val="6"/>
             <w:shd w:val="clear" w:color="auto" w:fill="4F81BD"/>
             <w:vAlign w:val="center"/>
@@ -3028,7 +3019,7 @@
         </w:trPr>
         <w:tc>
           <w:tcPr>
-            <w:tcW w:w="15615" w:type="dxa"/>
+            <w:tcW w:w="13608" w:type="dxa"/>
             <w:gridSpan w:val="6"/>
             <w:shd w:val="clear" w:color="auto" w:fill="FFFFFF"/>
             <w:vAlign w:val="center"/>
@@ -3079,7 +3070,7 @@
         </w:trPr>
         <w:tc>
           <w:tcPr>
-            <w:tcW w:w="15615" w:type="dxa"/>
+            <w:tcW w:w="13608" w:type="dxa"/>
             <w:gridSpan w:val="6"/>
             <w:shd w:val="clear" w:color="auto" w:fill="4F81BD"/>
             <w:vAlign w:val="center"/>
@@ -3107,7 +3098,7 @@
         </w:trPr>
         <w:tc>
           <w:tcPr>
-            <w:tcW w:w="15615" w:type="dxa"/>
+            <w:tcW w:w="13608" w:type="dxa"/>
             <w:gridSpan w:val="6"/>
             <w:shd w:val="clear" w:color="auto" w:fill="FFFFFF"/>
             <w:vAlign w:val="center"/>
@@ -3128,7 +3119,7 @@
         </w:trPr>
         <w:tc>
           <w:tcPr>
-            <w:tcW w:w="15615" w:type="dxa"/>
+            <w:tcW w:w="13608" w:type="dxa"/>
             <w:gridSpan w:val="6"/>
             <w:shd w:val="clear" w:color="auto" w:fill="4F81BD"/>
             <w:vAlign w:val="center"/>
@@ -3156,7 +3147,7 @@
         </w:trPr>
         <w:tc>
           <w:tcPr>
-            <w:tcW w:w="15615" w:type="dxa"/>
+            <w:tcW w:w="13608" w:type="dxa"/>
             <w:gridSpan w:val="6"/>
             <w:shd w:val="clear" w:color="auto" w:fill="FFFFFF"/>
             <w:vAlign w:val="center"/>
@@ -3191,10 +3182,11 @@
     <w:sectPr>
       <w:headerReference w:type="default" r:id="rId12"/>
       <w:footerReference w:type="default" r:id="rId13"/>
-      <w:pgSz w:w="16838" w:h="11906"/>
-      <w:pgMar w:top="990" w:right="709" w:bottom="540" w:left="709" w:header="450" w:footer="708" w:gutter="0"/>
+      <w:pgSz w:w="15840" w:h="12240" w:orient="landscape"/>
+      <w:pgMar w:top="709" w:right="540" w:bottom="709" w:left="990" w:header="450" w:footer="708" w:gutter="0"/>
       <w:pgNumType w:start="1"/>
       <w:cols w:space="720"/>
+      <w:printerSettings r:id="rId14"/>
     </w:sectPr>
   </w:body>
 </w:document>
@@ -3295,7 +3287,7 @@
         <w:sz w:val="16"/>
         <w:szCs w:val="16"/>
       </w:rPr>
-      <w:t xml:space="preserve">                                         IE v1.1.0319</w:t>
+      <w:t xml:space="preserve">                 </w:t>
     </w:r>
     <w:r>
       <w:rPr>
@@ -3304,196 +3296,7 @@
         <w:sz w:val="16"/>
         <w:szCs w:val="16"/>
       </w:rPr>
-      <w:br/>
-    </w:r>
-    <w:r>
-      <w:rPr>
-        <w:noProof/>
-        <w:lang w:eastAsia="es-ES"/>
-      </w:rPr>
-      <mc:AlternateContent>
-        <mc:Choice Requires="wpg">
-          <w:drawing>
-            <wp:anchor distT="0" distB="0" distL="114300" distR="114300" simplePos="0" relativeHeight="251658240" behindDoc="0" locked="0" layoutInCell="1" hidden="0" allowOverlap="1" wp14:anchorId="69C6D93D" wp14:editId="0C88DCF8">
-              <wp:simplePos x="0" y="0"/>
-              <wp:positionH relativeFrom="column">
-                <wp:posOffset>1</wp:posOffset>
-              </wp:positionH>
-              <wp:positionV relativeFrom="paragraph">
-                <wp:posOffset>139700</wp:posOffset>
-              </wp:positionV>
-              <wp:extent cx="9629775" cy="19050"/>
-              <wp:effectExtent l="0" t="0" r="0" b="0"/>
-              <wp:wrapNone/>
-              <wp:docPr id="1" name="Straight Arrow Connector 1"/>
-              <wp:cNvGraphicFramePr/>
-              <a:graphic xmlns:a="http://schemas.openxmlformats.org/drawingml/2006/main">
-                <a:graphicData uri="http://schemas.microsoft.com/office/word/2010/wordprocessingShape">
-                  <wps:wsp>
-                    <wps:cNvCnPr/>
-                    <wps:spPr>
-                      <a:xfrm>
-                        <a:off x="531113" y="3780000"/>
-                        <a:ext cx="9629775" cy="0"/>
-                      </a:xfrm>
-                      <a:prstGeom prst="straightConnector1">
-                        <a:avLst/>
-                      </a:prstGeom>
-                      <a:noFill/>
-                      <a:ln w="19050" cap="flat" cmpd="sng">
-                        <a:solidFill>
-                          <a:srgbClr val="A5A5A5"/>
-                        </a:solidFill>
-                        <a:prstDash val="solid"/>
-                        <a:round/>
-                        <a:headEnd type="none" w="med" len="med"/>
-                        <a:tailEnd type="none" w="med" len="med"/>
-                      </a:ln>
-                    </wps:spPr>
-                    <wps:bodyPr/>
-                  </wps:wsp>
-                </a:graphicData>
-              </a:graphic>
-            </wp:anchor>
-          </w:drawing>
-        </mc:Choice>
-        <mc:Fallback xmlns:cx="http://schemas.microsoft.com/office/drawing/2014/chartex" xmlns:cx1="http://schemas.microsoft.com/office/drawing/2015/9/8/chartex" xmlns:w15="http://schemas.microsoft.com/office/word/2012/wordml" xmlns:w16se="http://schemas.microsoft.com/office/word/2015/wordml/symex" xmlns:sl="http://schemas.openxmlformats.org/schemaLibrary/2006/main" xmlns:a="http://schemas.openxmlformats.org/drawingml/2006/main" xmlns:pic="http://schemas.openxmlformats.org/drawingml/2006/picture" xmlns:c="http://schemas.openxmlformats.org/drawingml/2006/chart" xmlns:lc="http://schemas.openxmlformats.org/drawingml/2006/lockedCanvas" xmlns:dgm="http://schemas.openxmlformats.org/drawingml/2006/diagram" xmlns:w16cid="http://schemas.microsoft.com/office/word/2016/wordml/cid" xmlns:am3d="http://schemas.microsoft.com/office/drawing/2017/model3d" xmlns:aink="http://schemas.microsoft.com/office/drawing/2016/ink" xmlns:cx8="http://schemas.microsoft.com/office/drawing/2016/5/14/chartex" xmlns:cx7="http://schemas.microsoft.com/office/drawing/2016/5/13/chartex" xmlns:cx6="http://schemas.microsoft.com/office/drawing/2016/5/12/chartex" xmlns:cx5="http://schemas.microsoft.com/office/drawing/2016/5/11/chartex" xmlns:cx4="http://schemas.microsoft.com/office/drawing/2016/5/10/chartex" xmlns:cx3="http://schemas.microsoft.com/office/drawing/2016/5/9/chartex" xmlns:cx2="http://schemas.microsoft.com/office/drawing/2015/10/21/chartex">
-          <w:drawing>
-            <wp:anchor allowOverlap="1" behindDoc="0" distB="0" distT="0" distL="114300" distR="114300" hidden="0" layoutInCell="1" locked="0" relativeHeight="0" simplePos="0">
-              <wp:simplePos x="0" y="0"/>
-              <wp:positionH relativeFrom="column">
-                <wp:posOffset>1</wp:posOffset>
-              </wp:positionH>
-              <wp:positionV relativeFrom="paragraph">
-                <wp:posOffset>139700</wp:posOffset>
-              </wp:positionV>
-              <wp:extent cx="9629775" cy="19050"/>
-              <wp:effectExtent b="0" l="0" r="0" t="0"/>
-              <wp:wrapNone/>
-              <wp:docPr id="1" name="image1.png"/>
-              <a:graphic>
-                <a:graphicData uri="http://schemas.openxmlformats.org/drawingml/2006/picture">
-                  <pic:pic>
-                    <pic:nvPicPr>
-                      <pic:cNvPr id="0" name="image1.png"/>
-                      <pic:cNvPicPr preferRelativeResize="0"/>
-                    </pic:nvPicPr>
-                    <pic:blipFill>
-                      <a:blip r:embed="rId1"/>
-                      <a:srcRect/>
-                      <a:stretch>
-                        <a:fillRect/>
-                      </a:stretch>
-                    </pic:blipFill>
-                    <pic:spPr>
-                      <a:xfrm>
-                        <a:off x="0" y="0"/>
-                        <a:ext cx="9629775" cy="19050"/>
-                      </a:xfrm>
-                      <a:prstGeom prst="rect"/>
-                      <a:ln/>
-                    </pic:spPr>
-                  </pic:pic>
-                </a:graphicData>
-              </a:graphic>
-            </wp:anchor>
-          </w:drawing>
-        </mc:Fallback>
-      </mc:AlternateContent>
-    </w:r>
-    <w:r>
-      <w:rPr>
-        <w:noProof/>
-        <w:lang w:eastAsia="es-ES"/>
-      </w:rPr>
-      <mc:AlternateContent>
-        <mc:Choice Requires="wps">
-          <w:drawing>
-            <wp:anchor distT="45720" distB="45720" distL="114300" distR="114300" simplePos="0" relativeHeight="251659264" behindDoc="0" locked="0" layoutInCell="1" hidden="0" allowOverlap="1" wp14:anchorId="7991C778" wp14:editId="689E3B54">
-              <wp:simplePos x="0" y="0"/>
-              <wp:positionH relativeFrom="column">
-                <wp:posOffset>-63499</wp:posOffset>
-              </wp:positionH>
-              <wp:positionV relativeFrom="paragraph">
-                <wp:posOffset>-182879</wp:posOffset>
-              </wp:positionV>
-              <wp:extent cx="7867650" cy="352425"/>
-              <wp:effectExtent l="0" t="0" r="0" b="0"/>
-              <wp:wrapSquare wrapText="bothSides" distT="45720" distB="45720" distL="114300" distR="114300"/>
-              <wp:docPr id="2" name="Rectangle 2"/>
-              <wp:cNvGraphicFramePr/>
-              <a:graphic xmlns:a="http://schemas.openxmlformats.org/drawingml/2006/main">
-                <a:graphicData uri="http://schemas.microsoft.com/office/word/2010/wordprocessingShape">
-                  <wps:wsp>
-                    <wps:cNvSpPr/>
-                    <wps:spPr>
-                      <a:xfrm>
-                        <a:off x="1416938" y="3608550"/>
-                        <a:ext cx="7858125" cy="342900"/>
-                      </a:xfrm>
-                      <a:prstGeom prst="rect">
-                        <a:avLst/>
-                      </a:prstGeom>
-                      <a:noFill/>
-                      <a:ln>
-                        <a:noFill/>
-                      </a:ln>
-                    </wps:spPr>
-                    <wps:txbx>
-                      <w:txbxContent>
-                        <w:p>
-                          <w:pPr>
-                            <w:spacing w:before="40"/>
-                            <w:textDirection w:val="btLr"/>
-                          </w:pPr>
-                          <w:r>
-                            <w:rPr>
-                              <w:rFonts w:ascii="Century Gothic" w:eastAsia="Century Gothic" w:hAnsi="Century Gothic" w:cs="Century Gothic"/>
-                              <w:b/>
-                              <w:color w:val="A6A6A6"/>
-                              <w:sz w:val="32"/>
-                            </w:rPr>
-                            <w:t xml:space="preserve">Pauta de Sesión Sincrónica  </w:t>
-                          </w:r>
-                        </w:p>
-                      </w:txbxContent>
-                    </wps:txbx>
-                    <wps:bodyPr spcFirstLastPara="1" wrap="square" lIns="91425" tIns="45700" rIns="91425" bIns="45700" anchor="t" anchorCtr="0">
-                      <a:noAutofit/>
-                    </wps:bodyPr>
-                  </wps:wsp>
-                </a:graphicData>
-              </a:graphic>
-            </wp:anchor>
-          </w:drawing>
-        </mc:Choice>
-        <mc:Fallback xmlns:cx="http://schemas.microsoft.com/office/drawing/2014/chartex" xmlns:cx1="http://schemas.microsoft.com/office/drawing/2015/9/8/chartex" xmlns:w15="http://schemas.microsoft.com/office/word/2012/wordml" xmlns:w16se="http://schemas.microsoft.com/office/word/2015/wordml/symex" xmlns:w16cid="http://schemas.microsoft.com/office/word/2016/wordml/cid" xmlns:am3d="http://schemas.microsoft.com/office/drawing/2017/model3d" xmlns:aink="http://schemas.microsoft.com/office/drawing/2016/ink" xmlns:cx8="http://schemas.microsoft.com/office/drawing/2016/5/14/chartex" xmlns:cx7="http://schemas.microsoft.com/office/drawing/2016/5/13/chartex" xmlns:cx6="http://schemas.microsoft.com/office/drawing/2016/5/12/chartex" xmlns:cx5="http://schemas.microsoft.com/office/drawing/2016/5/11/chartex" xmlns:cx4="http://schemas.microsoft.com/office/drawing/2016/5/10/chartex" xmlns:cx3="http://schemas.microsoft.com/office/drawing/2016/5/9/chartex" xmlns:cx2="http://schemas.microsoft.com/office/drawing/2015/10/21/chartex">
-          <w:pict>
-            <v:rect id="Rectangle 2" o:spid="_x0000_s1026" style="position:absolute;margin-left:-5pt;margin-top:-14.4pt;width:619.5pt;height:27.75pt;z-index:251659264;visibility:visible;mso-wrap-style:square;mso-wrap-distance-left:9pt;mso-wrap-distance-top:3.6pt;mso-wrap-distance-right:9pt;mso-wrap-distance-bottom:3.6pt;mso-position-horizontal:absolute;mso-position-horizontal-relative:text;mso-position-vertical:absolute;mso-position-vertical-relative:text;v-text-anchor:top" o:gfxdata="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" filled="f" stroked="f">
-              <v:textbox inset="2.53958mm,1.2694mm,2.53958mm,1.2694mm">
-                <w:txbxContent>
-                  <w:p>
-                    <w:pPr>
-                      <w:spacing w:before="40"/>
-                      <w:textDirection w:val="btLr"/>
-                    </w:pPr>
-                    <w:r>
-                      <w:rPr>
-                        <w:rFonts w:ascii="Century Gothic" w:eastAsia="Century Gothic" w:hAnsi="Century Gothic" w:cs="Century Gothic"/>
-                        <w:b/>
-                        <w:color w:val="A6A6A6"/>
-                        <w:sz w:val="32"/>
-                      </w:rPr>
-                      <w:t xml:space="preserve">Pauta de Sesión Sincrónica  </w:t>
-                    </w:r>
-                  </w:p>
-                </w:txbxContent>
-              </v:textbox>
-              <w10:wrap type="square"/>
-            </v:rect>
-          </w:pict>
-        </mc:Fallback>
-      </mc:AlternateContent>
+      <w:t xml:space="preserve">                       </w:t>
     </w:r>
   </w:p>
 </w:hdr>
@@ -4099,6 +3902,48 @@
     <w:basedOn w:val="Fuentedeprrafopredeter"/>
     <w:rsid w:val="002E1A3F"/>
   </w:style>
+  <w:style w:type="paragraph" w:styleId="Encabezado">
+    <w:name w:val="header"/>
+    <w:basedOn w:val="Normal"/>
+    <w:link w:val="EncabezadoCar"/>
+    <w:uiPriority w:val="99"/>
+    <w:unhideWhenUsed/>
+    <w:rsid w:val="00105B01"/>
+    <w:pPr>
+      <w:tabs>
+        <w:tab w:val="center" w:pos="4419"/>
+        <w:tab w:val="right" w:pos="8838"/>
+      </w:tabs>
+    </w:pPr>
+  </w:style>
+  <w:style w:type="character" w:customStyle="1" w:styleId="EncabezadoCar">
+    <w:name w:val="Encabezado Car"/>
+    <w:basedOn w:val="Fuentedeprrafopredeter"/>
+    <w:link w:val="Encabezado"/>
+    <w:uiPriority w:val="99"/>
+    <w:rsid w:val="00105B01"/>
+  </w:style>
+  <w:style w:type="paragraph" w:styleId="Piedepgina">
+    <w:name w:val="footer"/>
+    <w:basedOn w:val="Normal"/>
+    <w:link w:val="PiedepginaCar"/>
+    <w:uiPriority w:val="99"/>
+    <w:unhideWhenUsed/>
+    <w:rsid w:val="00105B01"/>
+    <w:pPr>
+      <w:tabs>
+        <w:tab w:val="center" w:pos="4419"/>
+        <w:tab w:val="right" w:pos="8838"/>
+      </w:tabs>
+    </w:pPr>
+  </w:style>
+  <w:style w:type="character" w:customStyle="1" w:styleId="PiedepginaCar">
+    <w:name w:val="Pie de página Car"/>
+    <w:basedOn w:val="Fuentedeprrafopredeter"/>
+    <w:link w:val="Piedepgina"/>
+    <w:uiPriority w:val="99"/>
+    <w:rsid w:val="00105B01"/>
+  </w:style>
 </w:styles>
 </file>
 
@@ -4464,6 +4309,48 @@
     <w:name w:val="normaltextrun"/>
     <w:basedOn w:val="Fuentedeprrafopredeter"/>
     <w:rsid w:val="002E1A3F"/>
+  </w:style>
+  <w:style w:type="paragraph" w:styleId="Encabezado">
+    <w:name w:val="header"/>
+    <w:basedOn w:val="Normal"/>
+    <w:link w:val="EncabezadoCar"/>
+    <w:uiPriority w:val="99"/>
+    <w:unhideWhenUsed/>
+    <w:rsid w:val="00105B01"/>
+    <w:pPr>
+      <w:tabs>
+        <w:tab w:val="center" w:pos="4419"/>
+        <w:tab w:val="right" w:pos="8838"/>
+      </w:tabs>
+    </w:pPr>
+  </w:style>
+  <w:style w:type="character" w:customStyle="1" w:styleId="EncabezadoCar">
+    <w:name w:val="Encabezado Car"/>
+    <w:basedOn w:val="Fuentedeprrafopredeter"/>
+    <w:link w:val="Encabezado"/>
+    <w:uiPriority w:val="99"/>
+    <w:rsid w:val="00105B01"/>
+  </w:style>
+  <w:style w:type="paragraph" w:styleId="Piedepgina">
+    <w:name w:val="footer"/>
+    <w:basedOn w:val="Normal"/>
+    <w:link w:val="PiedepginaCar"/>
+    <w:uiPriority w:val="99"/>
+    <w:unhideWhenUsed/>
+    <w:rsid w:val="00105B01"/>
+    <w:pPr>
+      <w:tabs>
+        <w:tab w:val="center" w:pos="4419"/>
+        <w:tab w:val="right" w:pos="8838"/>
+      </w:tabs>
+    </w:pPr>
+  </w:style>
+  <w:style w:type="character" w:customStyle="1" w:styleId="PiedepginaCar">
+    <w:name w:val="Pie de página Car"/>
+    <w:basedOn w:val="Fuentedeprrafopredeter"/>
+    <w:link w:val="Piedepgina"/>
+    <w:uiPriority w:val="99"/>
+    <w:rsid w:val="00105B01"/>
   </w:style>
 </w:styles>
 </file>

</xml_diff>